<commit_message>
Here are my final answers
</commit_message>
<xml_diff>
--- a/Lab 5.docx
+++ b/Lab 5.docx
@@ -47,6 +47,17 @@
           <w:numId w:val="1"/>
         </w:numPr>
       </w:pPr>
+      <w:r>
+        <w:t xml:space="preserve">Test driven development is nice since it breaks up the problem into smaller easier to solve pieces. However having to commit each change to </w:t>
+      </w:r>
+      <w:proofErr w:type="spellStart"/>
+      <w:r>
+        <w:t>git</w:t>
+      </w:r>
+      <w:proofErr w:type="spellEnd"/>
+      <w:r>
+        <w:t xml:space="preserve"> slowed the process down.</w:t>
+      </w:r>
       <w:bookmarkStart w:id="0" w:name="_GoBack"/>
       <w:bookmarkEnd w:id="0"/>
     </w:p>

</xml_diff>